<commit_message>
Updated ppt and doc files
</commit_message>
<xml_diff>
--- a/6 Semester Seminar/REVERSE_GEOCODING_ABSTRACT.docx
+++ b/6 Semester Seminar/REVERSE_GEOCODING_ABSTRACT.docx
@@ -135,31 +135,7 @@
           <w:szCs w:val="24"/>
           <w:lang w:val="en-US"/>
         </w:rPr>
-        <w:t xml:space="preserve">Technique is used now a days in lot of big companies like Amazon, Flipkart, Zomato, </w:t>
-      </w:r>
-      <w:proofErr w:type="spellStart"/>
-      <w:r>
-        <w:rPr>
-          <w:rFonts w:ascii="Segoe UI Light" w:hAnsi="Segoe UI Light" w:cs="Segoe UI Light"/>
-          <w:b/>
-          <w:bCs/>
-          <w:sz w:val="24"/>
-          <w:szCs w:val="24"/>
-          <w:lang w:val="en-US"/>
-        </w:rPr>
-        <w:t>Swiggy</w:t>
-      </w:r>
-      <w:proofErr w:type="spellEnd"/>
-      <w:r>
-        <w:rPr>
-          <w:rFonts w:ascii="Segoe UI Light" w:hAnsi="Segoe UI Light" w:cs="Segoe UI Light"/>
-          <w:b/>
-          <w:bCs/>
-          <w:sz w:val="24"/>
-          <w:szCs w:val="24"/>
-          <w:lang w:val="en-US"/>
-        </w:rPr>
-        <w:t>, Uber, Ola etc. to get the user location and perform some operation. ex- sending a product</w:t>
+        <w:t>Technique is used now a days in lot of big companies like Amazon, Flipkart, Zomato, Swiggy, Uber, Ola etc. to get the user location and perform some operation. ex- sending a product</w:t>
       </w:r>
       <w:r>
         <w:rPr>
@@ -536,7 +512,6 @@
     </w:p>
     <w:p>
       <w:pPr>
-        <w:jc w:val="center"/>
         <w:rPr>
           <w:rFonts w:ascii="Roboto" w:hAnsi="Roboto"/>
           <w:sz w:val="28"/>
@@ -549,44 +524,52 @@
           <w:sz w:val="28"/>
           <w:szCs w:val="28"/>
         </w:rPr>
-        <w:t>Semina</w:t>
-      </w:r>
-      <w:bookmarkStart w:id="0" w:name="_GoBack"/>
-      <w:bookmarkEnd w:id="0"/>
+        <w:t>Seminar Coordinator</w:t>
+      </w:r>
       <w:r>
         <w:rPr>
           <w:rFonts w:ascii="Roboto" w:hAnsi="Roboto"/>
           <w:sz w:val="28"/>
           <w:szCs w:val="28"/>
         </w:rPr>
-        <w:t>r Coordinator</w:t>
-      </w:r>
-      <w:r>
+        <w:t xml:space="preserve">                             Abhishek Nayak (1901206041)</w:t>
+      </w:r>
+    </w:p>
+    <w:p>
+      <w:pPr>
+        <w:jc w:val="center"/>
         <w:rPr>
           <w:rFonts w:ascii="Roboto" w:hAnsi="Roboto"/>
           <w:sz w:val="28"/>
           <w:szCs w:val="28"/>
         </w:rPr>
-        <w:t xml:space="preserve">                                   Abhishek Nayak (1901206041)</w:t>
-      </w:r>
-    </w:p>
-    <w:p>
-      <w:pPr>
-        <w:jc w:val="center"/>
+      </w:pPr>
+      <w:r>
         <w:rPr>
           <w:rFonts w:ascii="Roboto" w:hAnsi="Roboto"/>
           <w:sz w:val="28"/>
           <w:szCs w:val="28"/>
         </w:rPr>
-      </w:pPr>
+        <w:tab/>
+        <w:t xml:space="preserve">  </w:t>
+      </w:r>
       <w:r>
         <w:rPr>
           <w:rFonts w:ascii="Roboto" w:hAnsi="Roboto"/>
           <w:sz w:val="28"/>
           <w:szCs w:val="28"/>
         </w:rPr>
-        <w:tab/>
-        <w:t xml:space="preserve">               HO</w:t>
+        <w:t xml:space="preserve"> </w:t>
+      </w:r>
+      <w:bookmarkStart w:id="0" w:name="_GoBack"/>
+      <w:bookmarkEnd w:id="0"/>
+      <w:r>
+        <w:rPr>
+          <w:rFonts w:ascii="Roboto" w:hAnsi="Roboto"/>
+          <w:sz w:val="28"/>
+          <w:szCs w:val="28"/>
+        </w:rPr>
+        <w:t>HO</w:t>
       </w:r>
       <w:r>
         <w:rPr>

</xml_diff>